<commit_message>
agrege habilidades y idioma
</commit_message>
<xml_diff>
--- a/C.V. Fernando Valero.docx
+++ b/C.V. Fernando Valero.docx
@@ -13,77 +13,6 @@
           <w:lang w:val="es-MX" w:eastAsia="es-MX"/>
         </w:rPr>
       </w:pPr>
-      <w:r>
-        <w:rPr>
-          <w:b/>
-          <w:bCs/>
-          <w:caps/>
-          <w:noProof/>
-          <w:lang w:val="es-MX" w:eastAsia="es-MX"/>
-        </w:rPr>
-        <w:drawing>
-          <wp:anchor distT="0" distB="0" distL="114300" distR="114300" simplePos="0" relativeHeight="251658240" behindDoc="1" locked="0" layoutInCell="1" allowOverlap="1" wp14:anchorId="75123594" wp14:editId="569E6141">
-            <wp:simplePos x="0" y="0"/>
-            <wp:positionH relativeFrom="margin">
-              <wp:posOffset>355600</wp:posOffset>
-            </wp:positionH>
-            <wp:positionV relativeFrom="margin">
-              <wp:posOffset>-504692</wp:posOffset>
-            </wp:positionV>
-            <wp:extent cx="1435395" cy="1645618"/>
-            <wp:effectExtent l="0" t="0" r="0" b="0"/>
-            <wp:wrapNone/>
-            <wp:docPr id="1" name="Picture 1"/>
-            <wp:cNvGraphicFramePr>
-              <a:graphicFrameLocks xmlns:a="http://schemas.openxmlformats.org/drawingml/2006/main" noChangeAspect="1"/>
-            </wp:cNvGraphicFramePr>
-            <a:graphic xmlns:a="http://schemas.openxmlformats.org/drawingml/2006/main">
-              <a:graphicData uri="http://schemas.openxmlformats.org/drawingml/2006/picture">
-                <pic:pic xmlns:pic="http://schemas.openxmlformats.org/drawingml/2006/picture">
-                  <pic:nvPicPr>
-                    <pic:cNvPr id="1" name="PicsArt_06-09-05.42.20.jpg"/>
-                    <pic:cNvPicPr/>
-                  </pic:nvPicPr>
-                  <pic:blipFill rotWithShape="1">
-                    <a:blip r:embed="rId9" cstate="print">
-                      <a:extLst>
-                        <a:ext uri="{28A0092B-C50C-407E-A947-70E740481C1C}">
-                          <a14:useLocalDpi xmlns:a14="http://schemas.microsoft.com/office/drawing/2010/main" val="0"/>
-                        </a:ext>
-                      </a:extLst>
-                    </a:blip>
-                    <a:srcRect t="8435" b="27169"/>
-                    <a:stretch/>
-                  </pic:blipFill>
-                  <pic:spPr bwMode="auto">
-                    <a:xfrm>
-                      <a:off x="0" y="0"/>
-                      <a:ext cx="1435395" cy="1645618"/>
-                    </a:xfrm>
-                    <a:prstGeom prst="rect">
-                      <a:avLst/>
-                    </a:prstGeom>
-                    <a:ln>
-                      <a:noFill/>
-                    </a:ln>
-                    <a:extLst>
-                      <a:ext uri="{53640926-AAD7-44D8-BBD7-CCE9431645EC}">
-                        <a14:shadowObscured xmlns:a14="http://schemas.microsoft.com/office/drawing/2010/main"/>
-                      </a:ext>
-                    </a:extLst>
-                  </pic:spPr>
-                </pic:pic>
-              </a:graphicData>
-            </a:graphic>
-            <wp14:sizeRelH relativeFrom="page">
-              <wp14:pctWidth>0</wp14:pctWidth>
-            </wp14:sizeRelH>
-            <wp14:sizeRelV relativeFrom="page">
-              <wp14:pctHeight>0</wp14:pctHeight>
-            </wp14:sizeRelV>
-          </wp:anchor>
-        </w:drawing>
-      </w:r>
     </w:p>
     <w:p>
       <w:pPr>
@@ -103,6 +32,20 @@
           <w:lang w:val="es-MX"/>
         </w:rPr>
         <w:t>evo León</w:t>
+      </w:r>
+    </w:p>
+    <w:p>
+      <w:pPr>
+        <w:pStyle w:val="ContactInfo"/>
+        <w:rPr>
+          <w:lang w:val="es-MX"/>
+        </w:rPr>
+      </w:pPr>
+      <w:r>
+        <w:rPr>
+          <w:lang w:val="es-MX"/>
+        </w:rPr>
+        <w:t>24 años</w:t>
       </w:r>
     </w:p>
     <w:p>
@@ -252,7 +195,6 @@
               <w:id w:val="-1116827610"/>
               <w15:repeatingSection/>
             </w:sdtPr>
-            <w:sdtEndPr/>
             <w:sdtContent>
               <w:sdt>
                 <w:sdtPr>
@@ -396,8 +338,89 @@
                   </w:p>
                 </w:sdtContent>
               </w:sdt>
+              <w:sdt>
+                <w:sdtPr>
+                  <w:id w:val="1933236073"/>
+                  <w:placeholder>
+                    <w:docPart w:val="2BEF3E90625843EEA478E5F2705C5E8E"/>
+                  </w:placeholder>
+                  <w15:repeatingSectionItem/>
+                </w:sdtPr>
+                <w:sdtContent>
+                  <w:p>
+                    <w:pPr>
+                      <w:pStyle w:val="ResumeText"/>
+                      <w:rPr>
+                        <w:lang w:val="es-MX"/>
+                      </w:rPr>
+                    </w:pPr>
+                    <w:r>
+                      <w:rPr>
+                        <w:lang w:val="es-MX"/>
+                      </w:rPr>
+                      <w:t>Actividades de Project Manager (SCRUM)</w:t>
+                    </w:r>
+                  </w:p>
+                </w:sdtContent>
+              </w:sdt>
             </w:sdtContent>
           </w:sdt>
+        </w:tc>
+        <w:bookmarkStart w:id="0" w:name="_GoBack"/>
+        <w:bookmarkEnd w:id="0"/>
+      </w:tr>
+      <w:tr>
+        <w:tc>
+          <w:tcPr>
+            <w:tcW w:w="1778" w:type="dxa"/>
+          </w:tcPr>
+          <w:p>
+            <w:pPr>
+              <w:pStyle w:val="Heading1"/>
+            </w:pPr>
+            <w:r>
+              <w:t>IDIOMAS</w:t>
+            </w:r>
+          </w:p>
+        </w:tc>
+        <w:tc>
+          <w:tcPr>
+            <w:tcW w:w="472" w:type="dxa"/>
+          </w:tcPr>
+          <w:p/>
+        </w:tc>
+        <w:tc>
+          <w:tcPr>
+            <w:tcW w:w="7830" w:type="dxa"/>
+          </w:tcPr>
+          <w:p>
+            <w:pPr>
+              <w:pStyle w:val="ResumeText"/>
+              <w:rPr>
+                <w:lang w:val="es-MX"/>
+              </w:rPr>
+            </w:pPr>
+            <w:r>
+              <w:rPr>
+                <w:lang w:val="es-MX"/>
+              </w:rPr>
+              <w:t>Inglés: Conversación fluida, escritura y lectura avanzada.</w:t>
+            </w:r>
+          </w:p>
+          <w:p>
+            <w:pPr>
+              <w:pStyle w:val="ResumeText"/>
+              <w:rPr>
+                <w:lang w:val="es-MX"/>
+              </w:rPr>
+            </w:pPr>
+            <w:r>
+              <w:rPr>
+                <w:lang w:val="es-MX"/>
+              </w:rPr>
+              <w:t>Español: Nativo</w:t>
+            </w:r>
+          </w:p>
         </w:tc>
       </w:tr>
       <w:tr>
@@ -513,10 +536,8 @@
                     <w:color w:val="595959" w:themeColor="text1" w:themeTint="A6"/>
                     <w14:ligatures w14:val="none"/>
                   </w:rPr>
-                  <w:t>2017</w:t>
+                  <w:t>2018</w:t>
                 </w:r>
-                <w:bookmarkStart w:id="0" w:name="_GoBack"/>
-                <w:bookmarkEnd w:id="0"/>
                 <w:r>
                   <w:rPr>
                     <w:rFonts w:asciiTheme="minorHAnsi" w:eastAsiaTheme="minorEastAsia" w:hAnsiTheme="minorHAnsi" w:cstheme="minorBidi"/>
@@ -526,7 +547,7 @@
                     <w:color w:val="595959" w:themeColor="text1" w:themeTint="A6"/>
                     <w14:ligatures w14:val="none"/>
                   </w:rPr>
-                  <w:t xml:space="preserve">  </w:t>
+                  <w:t xml:space="preserve"> </w:t>
                 </w:r>
               </w:p>
             </w:sdtContent>
@@ -630,7 +651,35 @@
                       <w:rPr>
                         <w:lang w:val="es-MX"/>
                       </w:rPr>
-                      <w:t>Como E-Commerce Business Analyst las tareas más importantes se podrían agrupar en 2 rubros, Proyectos y Operacionales, en cuanto a proyectos las tareas eran revisar las necesidades del negocio para poder brindarles los cambios en la aplicación que sean necesarios para su desarrollo óptimo y adecuado a las necesidades de negocio, darle seguimiento a los requerimientos así como hacer el testing de cada nuevo reléase a producción, en cuanto a la parte operativa las tareas eran preparar el paquete a subir a producción mes a mes con actualización de promociones, artículos y de más contenido de la orden de compra en línea.</w:t>
+                      <w:t xml:space="preserve">Como E-Commerce Business </w:t>
+                    </w:r>
+                    <w:proofErr w:type="spellStart"/>
+                    <w:r>
+                      <w:rPr>
+                        <w:lang w:val="es-MX"/>
+                      </w:rPr>
+                      <w:t>Analyst</w:t>
+                    </w:r>
+                    <w:proofErr w:type="spellEnd"/>
+                    <w:r>
+                      <w:rPr>
+                        <w:lang w:val="es-MX"/>
+                      </w:rPr>
+                      <w:t xml:space="preserve"> las tareas más importantes se podrían agrupar en 2 rubros, Proyectos y Operacionales, en cuanto a proyectos las tareas eran revisar las necesidades del negocio para poder brindarles los cambios en la aplicación que sean necesarios para su desarrollo óptimo y adecuado a las necesidades de negocio, darle seguimiento a los requerimientos así como hacer el </w:t>
+                    </w:r>
+                    <w:proofErr w:type="spellStart"/>
+                    <w:r>
+                      <w:rPr>
+                        <w:lang w:val="es-MX"/>
+                      </w:rPr>
+                      <w:t>testing</w:t>
+                    </w:r>
+                    <w:proofErr w:type="spellEnd"/>
+                    <w:r>
+                      <w:rPr>
+                        <w:lang w:val="es-MX"/>
+                      </w:rPr>
+                      <w:t xml:space="preserve"> de cada nuevo reléase a producción, en cuanto a la parte operativa las tareas eran preparar el paquete a subir a producción mes a mes con actualización de promociones, artículos y de más contenido de la orden de compra en línea.</w:t>
                     </w:r>
                   </w:p>
                   <w:p>
@@ -705,7 +754,23 @@
                         <w:sz w:val="20"/>
                         <w:lang w:val="es-MX" w:eastAsia="es-MX"/>
                       </w:rPr>
-                      <w:t>Seguimiento a nuevos requerimientos, definición de fechas de trabajo y planeación de releases.</w:t>
+                      <w:t xml:space="preserve">Seguimiento a nuevos requerimientos, definición de fechas de trabajo y planeación de </w:t>
+                    </w:r>
+                    <w:proofErr w:type="spellStart"/>
+                    <w:r>
+                      <w:rPr>
+                        <w:sz w:val="20"/>
+                        <w:lang w:val="es-MX" w:eastAsia="es-MX"/>
+                      </w:rPr>
+                      <w:t>releases</w:t>
+                    </w:r>
+                    <w:proofErr w:type="spellEnd"/>
+                    <w:r>
+                      <w:rPr>
+                        <w:sz w:val="20"/>
+                        <w:lang w:val="es-MX" w:eastAsia="es-MX"/>
+                      </w:rPr>
+                      <w:t>.</w:t>
                     </w:r>
                   </w:p>
                   <w:p>
@@ -725,6 +790,7 @@
                         <w:sz w:val="20"/>
                         <w:lang w:val="es-MX" w:eastAsia="es-MX"/>
                       </w:rPr>
+                      <w:lastRenderedPageBreak/>
                       <w:t>Encargado de la preparación de la orden de c</w:t>
                     </w:r>
                     <w:r>
@@ -817,7 +883,21 @@
                       <w:rPr>
                         <w:lang w:val="es-MX" w:eastAsia="es-MX"/>
                       </w:rPr>
-                      <w:t>El trabajo realizado es revisar como analista de negocio los requerimientos y mejoras que el negocio exige y darle seguimiento agregando al backlog lo que se deberá trabajar en la iteración mes a mes</w:t>
+                      <w:t xml:space="preserve">El trabajo realizado es revisar como analista de negocio los requerimientos y mejoras que el negocio exige y darle seguimiento agregando al </w:t>
+                    </w:r>
+                    <w:proofErr w:type="spellStart"/>
+                    <w:r>
+                      <w:rPr>
+                        <w:lang w:val="es-MX" w:eastAsia="es-MX"/>
+                      </w:rPr>
+                      <w:t>backlog</w:t>
+                    </w:r>
+                    <w:proofErr w:type="spellEnd"/>
+                    <w:r>
+                      <w:rPr>
+                        <w:lang w:val="es-MX" w:eastAsia="es-MX"/>
+                      </w:rPr>
+                      <w:t xml:space="preserve"> lo que se deberá trabajar en la iteración mes a mes</w:t>
                     </w:r>
                   </w:p>
                   <w:p>
@@ -872,14 +952,39 @@
                         <w:sz w:val="20"/>
                         <w:lang w:val="es-MX" w:eastAsia="es-MX"/>
                       </w:rPr>
-                      <w:t xml:space="preserve">Implementar metodología de testing usando Visual Studio Test Manager y </w:t>
-                    </w:r>
+                      <w:t xml:space="preserve">Implementar metodología de </w:t>
+                    </w:r>
+                    <w:proofErr w:type="spellStart"/>
                     <w:r>
                       <w:rPr>
                         <w:sz w:val="20"/>
                         <w:lang w:val="es-MX" w:eastAsia="es-MX"/>
                       </w:rPr>
-                      <w:t>testing a</w:t>
+                      <w:t>testing</w:t>
+                    </w:r>
+                    <w:proofErr w:type="spellEnd"/>
+                    <w:r>
+                      <w:rPr>
+                        <w:sz w:val="20"/>
+                        <w:lang w:val="es-MX" w:eastAsia="es-MX"/>
+                      </w:rPr>
+                      <w:t xml:space="preserve"> usando Visual Studio Test Manager y </w:t>
+                    </w:r>
+                    <w:proofErr w:type="spellStart"/>
+                    <w:r>
+                      <w:rPr>
+                        <w:sz w:val="20"/>
+                        <w:lang w:val="es-MX" w:eastAsia="es-MX"/>
+                      </w:rPr>
+                      <w:t>testing</w:t>
+                    </w:r>
+                    <w:proofErr w:type="spellEnd"/>
+                    <w:r>
+                      <w:rPr>
+                        <w:sz w:val="20"/>
+                        <w:lang w:val="es-MX" w:eastAsia="es-MX"/>
+                      </w:rPr>
+                      <w:t xml:space="preserve"> a</w:t>
                     </w:r>
                     <w:r>
                       <w:rPr>
@@ -1097,7 +1202,21 @@
                       <w:rPr>
                         <w:lang w:val="es-MX"/>
                       </w:rPr>
-                      <w:t>Configuración de AdminPaq para el área de finanzas, ventas, facturación y nóminas.</w:t>
+                      <w:t xml:space="preserve">Configuración de </w:t>
+                    </w:r>
+                    <w:proofErr w:type="spellStart"/>
+                    <w:r>
+                      <w:rPr>
+                        <w:lang w:val="es-MX"/>
+                      </w:rPr>
+                      <w:t>AdminPaq</w:t>
+                    </w:r>
+                    <w:proofErr w:type="spellEnd"/>
+                    <w:r>
+                      <w:rPr>
+                        <w:lang w:val="es-MX"/>
+                      </w:rPr>
+                      <w:t xml:space="preserve"> para el área de finanzas, ventas, facturación y nóminas.</w:t>
                     </w:r>
                   </w:p>
                   <w:p>
@@ -1140,7 +1259,21 @@
                       <w:rPr>
                         <w:lang w:val="es-MX"/>
                       </w:rPr>
-                      <w:t>Desarrollo de modelos de trabajo para extracción de datos realizados en JAVA (Almacen, Ventas, Facturación, Contabilidad).</w:t>
+                      <w:t>Desarrollo de modelos de trabajo para extracción de datos realizados en JAVA (</w:t>
+                    </w:r>
+                    <w:proofErr w:type="spellStart"/>
+                    <w:r>
+                      <w:rPr>
+                        <w:lang w:val="es-MX"/>
+                      </w:rPr>
+                      <w:t>Almacen</w:t>
+                    </w:r>
+                    <w:proofErr w:type="spellEnd"/>
+                    <w:r>
+                      <w:rPr>
+                        <w:lang w:val="es-MX"/>
+                      </w:rPr>
+                      <w:t>, Ventas, Facturación, Contabilidad).</w:t>
                     </w:r>
                   </w:p>
                   <w:p/>
@@ -1153,7 +1286,7 @@
     </w:tbl>
     <w:p/>
     <w:sectPr>
-      <w:footerReference w:type="default" r:id="rId10"/>
+      <w:footerReference w:type="default" r:id="rId9"/>
       <w:pgSz w:w="12240" w:h="15840" w:code="1"/>
       <w:pgMar w:top="1080" w:right="1080" w:bottom="1080" w:left="1080" w:header="720" w:footer="720" w:gutter="0"/>
       <w:pgNumType w:start="1"/>
@@ -1755,6 +1888,119 @@
       </w:rPr>
     </w:lvl>
   </w:abstractNum>
+  <w:abstractNum w:abstractNumId="4" w15:restartNumberingAfterBreak="0">
+    <w:nsid w:val="7B164195"/>
+    <w:multiLevelType w:val="hybridMultilevel"/>
+    <w:tmpl w:val="44D88F0A"/>
+    <w:lvl w:ilvl="0" w:tplc="04090001">
+      <w:start w:val="1"/>
+      <w:numFmt w:val="bullet"/>
+      <w:lvlText w:val=""/>
+      <w:lvlJc w:val="left"/>
+      <w:pPr>
+        <w:ind w:left="720" w:hanging="360"/>
+      </w:pPr>
+      <w:rPr>
+        <w:rFonts w:ascii="Symbol" w:hAnsi="Symbol" w:hint="default"/>
+      </w:rPr>
+    </w:lvl>
+    <w:lvl w:ilvl="1" w:tplc="04090003" w:tentative="1">
+      <w:start w:val="1"/>
+      <w:numFmt w:val="bullet"/>
+      <w:lvlText w:val="o"/>
+      <w:lvlJc w:val="left"/>
+      <w:pPr>
+        <w:ind w:left="1440" w:hanging="360"/>
+      </w:pPr>
+      <w:rPr>
+        <w:rFonts w:ascii="Courier New" w:hAnsi="Courier New" w:cs="Courier New" w:hint="default"/>
+      </w:rPr>
+    </w:lvl>
+    <w:lvl w:ilvl="2" w:tplc="04090005" w:tentative="1">
+      <w:start w:val="1"/>
+      <w:numFmt w:val="bullet"/>
+      <w:lvlText w:val=""/>
+      <w:lvlJc w:val="left"/>
+      <w:pPr>
+        <w:ind w:left="2160" w:hanging="360"/>
+      </w:pPr>
+      <w:rPr>
+        <w:rFonts w:ascii="Wingdings" w:hAnsi="Wingdings" w:hint="default"/>
+      </w:rPr>
+    </w:lvl>
+    <w:lvl w:ilvl="3" w:tplc="04090001" w:tentative="1">
+      <w:start w:val="1"/>
+      <w:numFmt w:val="bullet"/>
+      <w:lvlText w:val=""/>
+      <w:lvlJc w:val="left"/>
+      <w:pPr>
+        <w:ind w:left="2880" w:hanging="360"/>
+      </w:pPr>
+      <w:rPr>
+        <w:rFonts w:ascii="Symbol" w:hAnsi="Symbol" w:hint="default"/>
+      </w:rPr>
+    </w:lvl>
+    <w:lvl w:ilvl="4" w:tplc="04090003" w:tentative="1">
+      <w:start w:val="1"/>
+      <w:numFmt w:val="bullet"/>
+      <w:lvlText w:val="o"/>
+      <w:lvlJc w:val="left"/>
+      <w:pPr>
+        <w:ind w:left="3600" w:hanging="360"/>
+      </w:pPr>
+      <w:rPr>
+        <w:rFonts w:ascii="Courier New" w:hAnsi="Courier New" w:cs="Courier New" w:hint="default"/>
+      </w:rPr>
+    </w:lvl>
+    <w:lvl w:ilvl="5" w:tplc="04090005" w:tentative="1">
+      <w:start w:val="1"/>
+      <w:numFmt w:val="bullet"/>
+      <w:lvlText w:val=""/>
+      <w:lvlJc w:val="left"/>
+      <w:pPr>
+        <w:ind w:left="4320" w:hanging="360"/>
+      </w:pPr>
+      <w:rPr>
+        <w:rFonts w:ascii="Wingdings" w:hAnsi="Wingdings" w:hint="default"/>
+      </w:rPr>
+    </w:lvl>
+    <w:lvl w:ilvl="6" w:tplc="04090001" w:tentative="1">
+      <w:start w:val="1"/>
+      <w:numFmt w:val="bullet"/>
+      <w:lvlText w:val=""/>
+      <w:lvlJc w:val="left"/>
+      <w:pPr>
+        <w:ind w:left="5040" w:hanging="360"/>
+      </w:pPr>
+      <w:rPr>
+        <w:rFonts w:ascii="Symbol" w:hAnsi="Symbol" w:hint="default"/>
+      </w:rPr>
+    </w:lvl>
+    <w:lvl w:ilvl="7" w:tplc="04090003" w:tentative="1">
+      <w:start w:val="1"/>
+      <w:numFmt w:val="bullet"/>
+      <w:lvlText w:val="o"/>
+      <w:lvlJc w:val="left"/>
+      <w:pPr>
+        <w:ind w:left="5760" w:hanging="360"/>
+      </w:pPr>
+      <w:rPr>
+        <w:rFonts w:ascii="Courier New" w:hAnsi="Courier New" w:cs="Courier New" w:hint="default"/>
+      </w:rPr>
+    </w:lvl>
+    <w:lvl w:ilvl="8" w:tplc="04090005" w:tentative="1">
+      <w:start w:val="1"/>
+      <w:numFmt w:val="bullet"/>
+      <w:lvlText w:val=""/>
+      <w:lvlJc w:val="left"/>
+      <w:pPr>
+        <w:ind w:left="6480" w:hanging="360"/>
+      </w:pPr>
+      <w:rPr>
+        <w:rFonts w:ascii="Wingdings" w:hAnsi="Wingdings" w:hint="default"/>
+      </w:rPr>
+    </w:lvl>
+  </w:abstractNum>
   <w:num w:numId="1">
     <w:abstractNumId w:val="2"/>
   </w:num>
@@ -1766,6 +2012,9 @@
   </w:num>
   <w:num w:numId="4">
     <w:abstractNumId w:val="0"/>
+  </w:num>
+  <w:num w:numId="5">
+    <w:abstractNumId w:val="4"/>
   </w:num>
 </w:numbering>
 </file>
@@ -2811,6 +3060,32 @@
         </w:p>
       </w:docPartBody>
     </w:docPart>
+    <w:docPart>
+      <w:docPartPr>
+        <w:name w:val="2BEF3E90625843EEA478E5F2705C5E8E"/>
+        <w:category>
+          <w:name w:val="General"/>
+          <w:gallery w:val="placeholder"/>
+        </w:category>
+        <w:types>
+          <w:type w:val="bbPlcHdr"/>
+        </w:types>
+        <w:behaviors>
+          <w:behavior w:val="content"/>
+        </w:behaviors>
+        <w:guid w:val="{67A24E08-FDD3-46F8-B344-B08471A80097}"/>
+      </w:docPartPr>
+      <w:docPartBody>
+        <w:p>
+          <w:pPr>
+            <w:pStyle w:val="2BEF3E90625843EEA478E5F2705C5E8E"/>
+          </w:pPr>
+          <w:r>
+            <w:t>[Professional or technical skills]</w:t>
+          </w:r>
+        </w:p>
+      </w:docPartBody>
+    </w:docPart>
   </w:docParts>
 </w:glossaryDocument>
 </file>
@@ -2829,14 +3104,14 @@
     <w:charset w:val="00"/>
     <w:family w:val="roman"/>
     <w:pitch w:val="variable"/>
-    <w:sig w:usb0="E0002AFF" w:usb1="C0007841" w:usb2="00000009" w:usb3="00000000" w:csb0="000001FF" w:csb1="00000000"/>
+    <w:sig w:usb0="E0002EFF" w:usb1="C000785B" w:usb2="00000009" w:usb3="00000000" w:csb0="000001FF" w:csb1="00000000"/>
   </w:font>
   <w:font w:name="Courier New">
     <w:panose1 w:val="02070309020205020404"/>
     <w:charset w:val="00"/>
     <w:family w:val="modern"/>
     <w:pitch w:val="fixed"/>
-    <w:sig w:usb0="E0002AFF" w:usb1="C0007843" w:usb2="00000009" w:usb3="00000000" w:csb0="000001FF" w:csb1="00000000"/>
+    <w:sig w:usb0="E0002EFF" w:usb1="C0007843" w:usb2="00000009" w:usb3="00000000" w:csb0="000001FF" w:csb1="00000000"/>
   </w:font>
   <w:font w:name="Wingdings">
     <w:panose1 w:val="05000000000000000000"/>
@@ -2850,14 +3125,14 @@
     <w:charset w:val="00"/>
     <w:family w:val="swiss"/>
     <w:pitch w:val="variable"/>
-    <w:sig w:usb0="E00002FF" w:usb1="4000ACFF" w:usb2="00000001" w:usb3="00000000" w:csb0="0000019F" w:csb1="00000000"/>
+    <w:sig w:usb0="E0002AFF" w:usb1="C000247B" w:usb2="00000009" w:usb3="00000000" w:csb0="000001FF" w:csb1="00000000"/>
   </w:font>
   <w:font w:name="Calibri Light">
     <w:panose1 w:val="020F0302020204030204"/>
     <w:charset w:val="00"/>
     <w:family w:val="swiss"/>
     <w:pitch w:val="variable"/>
-    <w:sig w:usb0="A00002EF" w:usb1="4000207B" w:usb2="00000000" w:usb3="00000000" w:csb0="0000019F" w:csb1="00000000"/>
+    <w:sig w:usb0="E0002AFF" w:usb1="C000247B" w:usb2="00000009" w:usb3="00000000" w:csb0="000001FF" w:csb1="00000000"/>
   </w:font>
 </w:fonts>
 </file>
@@ -2881,6 +3156,8 @@
     <w:rsid w:val="003D0BC1"/>
     <w:rsid w:val="00522FC6"/>
     <w:rsid w:val="00B334DF"/>
+    <w:rsid w:val="00C4177E"/>
+    <w:rsid w:val="00C83F18"/>
     <w:rsid w:val="00D60499"/>
     <w:rsid w:val="00FC2677"/>
   </w:rsids>
@@ -3409,6 +3686,13 @@
     <w:name w:val="0C0FA22852034CA0958766C2B58FCDD4"/>
     <w:rsid w:val="00522FC6"/>
   </w:style>
+  <w:style w:type="paragraph" w:customStyle="1" w:styleId="2BEF3E90625843EEA478E5F2705C5E8E">
+    <w:name w:val="2BEF3E90625843EEA478E5F2705C5E8E"/>
+    <w:rsid w:val="00C83F18"/>
+    <w:rPr>
+      <w:lang w:val="en-US" w:eastAsia="en-US"/>
+    </w:rPr>
+  </w:style>
 </w:styles>
 </file>
 

</xml_diff>